<commit_message>
Added Ids and Group #.
</commit_message>
<xml_diff>
--- a/Docs/ECSE 426 Final Project Abstract.docx
+++ b/Docs/ECSE 426 Final Project Abstract.docx
@@ -380,6 +380,16 @@
       </w:rPr>
       <w:t xml:space="preserve">, </w:t>
     </w:r>
+    <w:r>
+      <w:rPr>
+        <w:rStyle w:val="apple-style-span"/>
+        <w:rFonts w:ascii="Arial" w:hAnsi="Arial" w:cs="Arial"/>
+        <w:color w:val="222222"/>
+        <w:sz w:val="20"/>
+        <w:szCs w:val="20"/>
+      </w:rPr>
+      <w:t>260376289, Group 4</w:t>
+    </w:r>
   </w:p>
   <w:p>
     <w:pPr>
@@ -427,6 +437,16 @@
         <w:shd w:val="clear" w:color="auto" w:fill="FFFFFF"/>
       </w:rPr>
       <w:t xml:space="preserve">, </w:t>
+    </w:r>
+    <w:r>
+      <w:rPr>
+        <w:rStyle w:val="apple-style-span"/>
+        <w:rFonts w:ascii="Arial" w:hAnsi="Arial" w:cs="Arial"/>
+        <w:color w:val="222222"/>
+        <w:sz w:val="20"/>
+        <w:szCs w:val="20"/>
+      </w:rPr>
+      <w:t>260232558, Group 4</w:t>
     </w:r>
   </w:p>
   <w:p>

</xml_diff>